<commit_message>
Sucursal 1era parte - CUN - Ventas
</commit_message>
<xml_diff>
--- a/Diagramas de Estados/Diagrama de estado - Comprobante (sucursal).docx
+++ b/Diagramas de Estados/Diagrama de estado - Comprobante (sucursal).docx
@@ -12,14 +12,16 @@
         <w:rPr>
           <w:b/>
         </w:rPr>
-        <w:t xml:space="preserve">DIAGRAMA DE ESTADO: </w:t>
+        <w:t>DIAGRAMA DE ESTADO: COMPROBANTE</w:t>
       </w:r>
       <w:r>
         <w:rPr>
           <w:b/>
         </w:rPr>
-        <w:t>COMPROBANTE</w:t>
+        <w:t>S DE VENTAS</w:t>
       </w:r>
+      <w:bookmarkStart w:id="0" w:name="_GoBack"/>
+      <w:bookmarkEnd w:id="0"/>
       <w:r>
         <w:rPr>
           <w:b/>
@@ -53,8 +55,6 @@
       <w:pPr>
         <w:ind w:left="2124" w:firstLine="708"/>
       </w:pPr>
-      <w:bookmarkStart w:id="0" w:name="_GoBack"/>
-      <w:bookmarkEnd w:id="0"/>
     </w:p>
     <w:p>
       <w:pPr>

</xml_diff>